<commit_message>
rearranging coursepack and updating toc; through obdurodon xslt
</commit_message>
<xml_diff>
--- a/coursepack_contents.docx
+++ b/coursepack_contents.docx
@@ -205,7 +205,7 @@
         <w:t>2</w:t>
       </w:r>
       <w:r>
-        <w:t>0</w:t>
+        <w:t>1</w:t>
       </w:r>
     </w:p>
     <w:p>
@@ -284,6 +284,116 @@
         <w:t>3</w:t>
       </w:r>
       <w:r>
+        <w:t>3</w:t>
+      </w:r>
+    </w:p>
+    <w:p>
+      <w:pPr>
+        <w:pStyle w:val="ListParagraph"/>
+        <w:numPr>
+          <w:ilvl w:val="1"/>
+          <w:numId w:val="3"/>
+        </w:numPr>
+        <w:tabs>
+          <w:tab w:val="right" w:leader="dot" w:pos="9360"/>
+        </w:tabs>
+      </w:pPr>
+      <w:r>
+        <w:t>Attribute value templates (AVT)</w:t>
+      </w:r>
+      <w:r>
+        <w:tab/>
+      </w:r>
+      <w:r>
+        <w:t>4</w:t>
+      </w:r>
+      <w:r>
+        <w:t>1</w:t>
+      </w:r>
+    </w:p>
+    <w:p>
+      <w:pPr>
+        <w:pStyle w:val="ListParagraph"/>
+        <w:numPr>
+          <w:ilvl w:val="1"/>
+          <w:numId w:val="3"/>
+        </w:numPr>
+        <w:tabs>
+          <w:tab w:val="right" w:leader="dot" w:pos="9360"/>
+        </w:tabs>
+      </w:pPr>
+      <w:r>
+        <w:t>The XSLT identity transformation</w:t>
+      </w:r>
+    </w:p>
+    <w:p>
+      <w:pPr>
+        <w:pStyle w:val="ListParagraph"/>
+        <w:numPr>
+          <w:ilvl w:val="2"/>
+          <w:numId w:val="3"/>
+        </w:numPr>
+        <w:tabs>
+          <w:tab w:val="right" w:leader="dot" w:pos="9360"/>
+        </w:tabs>
+      </w:pPr>
+      <w:r>
+        <w:t>Tutorial</w:t>
+      </w:r>
+      <w:r>
+        <w:tab/>
+        <w:t>4</w:t>
+      </w:r>
+      <w:r>
+        <w:t>5</w:t>
+      </w:r>
+    </w:p>
+    <w:p>
+      <w:pPr>
+        <w:pStyle w:val="ListParagraph"/>
+        <w:numPr>
+          <w:ilvl w:val="2"/>
+          <w:numId w:val="3"/>
+        </w:numPr>
+        <w:tabs>
+          <w:tab w:val="right" w:leader="dot" w:pos="9360"/>
+        </w:tabs>
+      </w:pPr>
+      <w:r>
+        <w:t>Exerc</w:t>
+      </w:r>
+      <w:r>
+        <w:t>ise</w:t>
+      </w:r>
+      <w:r>
+        <w:tab/>
+        <w:t>4</w:t>
+      </w:r>
+      <w:r>
+        <w:t>9</w:t>
+      </w:r>
+    </w:p>
+    <w:p>
+      <w:pPr>
+        <w:pStyle w:val="ListParagraph"/>
+        <w:numPr>
+          <w:ilvl w:val="1"/>
+          <w:numId w:val="3"/>
+        </w:numPr>
+        <w:tabs>
+          <w:tab w:val="right" w:leader="dot" w:pos="9360"/>
+        </w:tabs>
+      </w:pPr>
+      <w:r>
+        <w:t>Modal XSLT</w:t>
+      </w:r>
+      <w:r>
+        <w:tab/>
+      </w:r>
+      <w:r>
+        <w:t>5</w:t>
+      </w:r>
+      <w:r>
         <w:t>2</w:t>
       </w:r>
     </w:p>
@@ -299,13 +409,16 @@
         </w:tabs>
       </w:pPr>
       <w:r>
-        <w:t>Attribute value templates (AVT)</w:t>
-      </w:r>
-      <w:r>
-        <w:tab/>
-      </w:r>
-      <w:r>
-        <w:t>40</w:t>
+        <w:t>XSLT, part 2: advanced features</w:t>
+      </w:r>
+      <w:r>
+        <w:tab/>
+      </w:r>
+      <w:r>
+        <w:t>5</w:t>
+      </w:r>
+      <w:r>
+        <w:t>5</w:t>
       </w:r>
     </w:p>
     <w:p>
@@ -320,14 +433,42 @@
         </w:tabs>
       </w:pPr>
       <w:r>
-        <w:t>The XSLT identity transformation</w:t>
-      </w:r>
-      <w:r>
-        <w:tab/>
-      </w:r>
-      <w:r>
-        <w:t>44</w:t>
-      </w:r>
+        <w:t>Using &lt;</w:t>
+      </w:r>
+      <w:proofErr w:type="spellStart"/>
+      <w:r>
+        <w:t>xsl:analyze-string</w:t>
+      </w:r>
+      <w:proofErr w:type="spellEnd"/>
+      <w:r>
+        <w:t>&gt;</w:t>
+      </w:r>
+      <w:r>
+        <w:tab/>
+      </w:r>
+      <w:r>
+        <w:t>6</w:t>
+      </w:r>
+      <w:r>
+        <w:t>3</w:t>
+      </w:r>
+    </w:p>
+    <w:p>
+      <w:pPr>
+        <w:pStyle w:val="ListParagraph"/>
+        <w:numPr>
+          <w:ilvl w:val="0"/>
+          <w:numId w:val="3"/>
+        </w:numPr>
+        <w:tabs>
+          <w:tab w:val="right" w:leader="dot" w:pos="9360"/>
+        </w:tabs>
+      </w:pPr>
+      <w:proofErr w:type="spellStart"/>
+      <w:r>
+        <w:t>Schematron</w:t>
+      </w:r>
+      <w:proofErr w:type="spellEnd"/>
     </w:p>
     <w:p>
       <w:pPr>
@@ -341,14 +482,19 @@
         </w:tabs>
       </w:pPr>
       <w:r>
-        <w:t>XSLT Exercise 1</w:t>
-      </w:r>
-      <w:r>
-        <w:tab/>
-        <w:t>4</w:t>
-      </w:r>
-      <w:r>
-        <w:t>8</w:t>
+        <w:t xml:space="preserve">Guide to schema writing with </w:t>
+      </w:r>
+      <w:proofErr w:type="spellStart"/>
+      <w:r>
+        <w:t>Schematron</w:t>
+      </w:r>
+      <w:proofErr w:type="spellEnd"/>
+      <w:r>
+        <w:tab/>
+        <w:t>6</w:t>
+      </w:r>
+      <w:r>
+        <w:t>6</w:t>
       </w:r>
     </w:p>
     <w:p>
@@ -363,13 +509,66 @@
         </w:tabs>
       </w:pPr>
       <w:r>
-        <w:t>Modal XSLT</w:t>
-      </w:r>
-      <w:r>
-        <w:tab/>
-      </w:r>
-      <w:r>
-        <w:t>51</w:t>
+        <w:t xml:space="preserve">Validating references with </w:t>
+      </w:r>
+      <w:proofErr w:type="spellStart"/>
+      <w:r>
+        <w:t>Schematron</w:t>
+      </w:r>
+      <w:proofErr w:type="spellEnd"/>
+      <w:r>
+        <w:tab/>
+        <w:t>6</w:t>
+      </w:r>
+      <w:r>
+        <w:t>9</w:t>
+      </w:r>
+    </w:p>
+    <w:p>
+      <w:pPr>
+        <w:pStyle w:val="ListParagraph"/>
+        <w:numPr>
+          <w:ilvl w:val="0"/>
+          <w:numId w:val="3"/>
+        </w:numPr>
+        <w:tabs>
+          <w:tab w:val="right" w:leader="dot" w:pos="9360"/>
+        </w:tabs>
+      </w:pPr>
+      <w:r>
+        <w:t>What’s new in XSLT 3.0 and XPath 3.1</w:t>
+      </w:r>
+      <w:r>
+        <w:t xml:space="preserve"> (under development)</w:t>
+      </w:r>
+      <w:r>
+        <w:tab/>
+      </w:r>
+      <w:r>
+        <w:t>7</w:t>
+      </w:r>
+      <w:r>
+        <w:t>3</w:t>
+      </w:r>
+    </w:p>
+    <w:p>
+      <w:pPr>
+        <w:pStyle w:val="ListParagraph"/>
+        <w:numPr>
+          <w:ilvl w:val="0"/>
+          <w:numId w:val="3"/>
+        </w:numPr>
+        <w:tabs>
+          <w:tab w:val="right" w:leader="dot" w:pos="9360"/>
+        </w:tabs>
+      </w:pPr>
+      <w:proofErr w:type="spellStart"/>
+      <w:r>
+        <w:t>Obdurodon</w:t>
+      </w:r>
+      <w:proofErr w:type="spellEnd"/>
+      <w:r>
+        <w:t xml:space="preserve"> exercises and tests</w:t>
       </w:r>
     </w:p>
     <w:p>
@@ -384,16 +583,13 @@
         </w:tabs>
       </w:pPr>
       <w:r>
-        <w:t>XSLT, part 2: advanced features</w:t>
-      </w:r>
-      <w:r>
-        <w:tab/>
-      </w:r>
-      <w:r>
-        <w:t>5</w:t>
-      </w:r>
-      <w:r>
-        <w:t>4</w:t>
+        <w:t>Regular expressions (regex)</w:t>
+      </w:r>
+      <w:r>
+        <w:tab/>
+      </w:r>
+      <w:r>
+        <w:t>78</w:t>
       </w:r>
     </w:p>
     <w:p>
@@ -408,22 +604,81 @@
         </w:tabs>
       </w:pPr>
       <w:r>
-        <w:t>Using &lt;</w:t>
-      </w:r>
+        <w:t>XPath</w:t>
+      </w:r>
+      <w:r>
+        <w:tab/>
+      </w:r>
+      <w:r>
+        <w:t>92</w:t>
+      </w:r>
+    </w:p>
+    <w:p>
+      <w:pPr>
+        <w:pStyle w:val="ListParagraph"/>
+        <w:numPr>
+          <w:ilvl w:val="1"/>
+          <w:numId w:val="3"/>
+        </w:numPr>
+        <w:tabs>
+          <w:tab w:val="right" w:leader="dot" w:pos="9360"/>
+        </w:tabs>
+      </w:pPr>
+      <w:r>
+        <w:t>XQuery</w:t>
+      </w:r>
+      <w:r>
+        <w:tab/>
+      </w:r>
+      <w:r>
+        <w:t>100</w:t>
+      </w:r>
+    </w:p>
+    <w:p>
+      <w:pPr>
+        <w:pStyle w:val="ListParagraph"/>
+        <w:numPr>
+          <w:ilvl w:val="1"/>
+          <w:numId w:val="3"/>
+        </w:numPr>
+        <w:tabs>
+          <w:tab w:val="right" w:leader="dot" w:pos="9360"/>
+        </w:tabs>
+      </w:pPr>
+      <w:r>
+        <w:t>XSLT</w:t>
+      </w:r>
+      <w:r>
+        <w:tab/>
+      </w:r>
+      <w:r>
+        <w:t>105</w:t>
+      </w:r>
+    </w:p>
+    <w:p>
+      <w:pPr>
+        <w:pStyle w:val="ListParagraph"/>
+        <w:numPr>
+          <w:ilvl w:val="1"/>
+          <w:numId w:val="3"/>
+        </w:numPr>
+        <w:tabs>
+          <w:tab w:val="right" w:leader="dot" w:pos="9360"/>
+        </w:tabs>
+      </w:pPr>
       <w:proofErr w:type="spellStart"/>
       <w:r>
-        <w:t>xsl:analyze-string</w:t>
+        <w:t>Schematron</w:t>
       </w:r>
       <w:proofErr w:type="spellEnd"/>
       <w:r>
-        <w:t>&gt;</w:t>
-      </w:r>
-      <w:r>
-        <w:tab/>
-      </w:r>
-      <w:r>
-        <w:t>62</w:t>
-      </w:r>
+        <w:tab/>
+      </w:r>
+      <w:r>
+        <w:t>126</w:t>
+      </w:r>
+      <w:bookmarkStart w:id="0" w:name="_GoBack"/>
+      <w:bookmarkEnd w:id="0"/>
     </w:p>
     <w:p>
       <w:pPr>
@@ -436,11 +691,93 @@
           <w:tab w:val="right" w:leader="dot" w:pos="9360"/>
         </w:tabs>
       </w:pPr>
+      <w:r>
+        <w:t>Mulberry guides and quick references</w:t>
+      </w:r>
+    </w:p>
+    <w:p>
+      <w:pPr>
+        <w:pStyle w:val="ListParagraph"/>
+        <w:numPr>
+          <w:ilvl w:val="1"/>
+          <w:numId w:val="3"/>
+        </w:numPr>
+        <w:tabs>
+          <w:tab w:val="right" w:leader="dot" w:pos="9360"/>
+        </w:tabs>
+      </w:pPr>
+      <w:r>
+        <w:t>Guide to using the Oxygen XML Editor (v20.0)</w:t>
+      </w:r>
+      <w:r>
+        <w:tab/>
+        <w:t>122</w:t>
+      </w:r>
+    </w:p>
+    <w:p>
+      <w:pPr>
+        <w:pStyle w:val="ListParagraph"/>
+        <w:numPr>
+          <w:ilvl w:val="1"/>
+          <w:numId w:val="3"/>
+        </w:numPr>
+        <w:tabs>
+          <w:tab w:val="right" w:leader="dot" w:pos="9360"/>
+        </w:tabs>
+      </w:pPr>
+      <w:r>
+        <w:t>XQuery 1.0 and XPath 2.0 functions and operators quick reference</w:t>
+      </w:r>
+      <w:r>
+        <w:tab/>
+        <w:t>136</w:t>
+      </w:r>
+    </w:p>
+    <w:p>
+      <w:pPr>
+        <w:pStyle w:val="ListParagraph"/>
+        <w:numPr>
+          <w:ilvl w:val="1"/>
+          <w:numId w:val="3"/>
+        </w:numPr>
+        <w:tabs>
+          <w:tab w:val="right" w:leader="dot" w:pos="9360"/>
+        </w:tabs>
+      </w:pPr>
+      <w:r>
+        <w:t>Regular expressions in XSLT 2.0, XQuery 1.0 and XPath 2.0 quick reference</w:t>
+      </w:r>
+      <w:r>
+        <w:tab/>
+        <w:t>138</w:t>
+      </w:r>
+    </w:p>
+    <w:p>
+      <w:pPr>
+        <w:pStyle w:val="ListParagraph"/>
+        <w:numPr>
+          <w:ilvl w:val="1"/>
+          <w:numId w:val="3"/>
+        </w:numPr>
+        <w:tabs>
+          <w:tab w:val="right" w:leader="dot" w:pos="9360"/>
+        </w:tabs>
+      </w:pPr>
+      <w:r>
+        <w:t xml:space="preserve">ISO </w:t>
+      </w:r>
       <w:proofErr w:type="spellStart"/>
       <w:r>
         <w:t>Schematron</w:t>
       </w:r>
       <w:proofErr w:type="spellEnd"/>
+      <w:r>
+        <w:t xml:space="preserve"> quick reference</w:t>
+      </w:r>
+      <w:r>
+        <w:tab/>
+        <w:t>140</w:t>
+      </w:r>
     </w:p>
     <w:p>
       <w:pPr>
@@ -454,19 +791,11 @@
         </w:tabs>
       </w:pPr>
       <w:r>
-        <w:t xml:space="preserve">Guide to schema writing with </w:t>
-      </w:r>
-      <w:proofErr w:type="spellStart"/>
-      <w:r>
-        <w:t>Schematron</w:t>
-      </w:r>
-      <w:proofErr w:type="spellEnd"/>
-      <w:r>
-        <w:tab/>
-        <w:t>6</w:t>
-      </w:r>
-      <w:r>
-        <w:t>5</w:t>
+        <w:t>XPath 2.0 quick reference</w:t>
+      </w:r>
+      <w:r>
+        <w:tab/>
+        <w:t>142</w:t>
       </w:r>
     </w:p>
     <w:p>
@@ -481,60 +810,12 @@
         </w:tabs>
       </w:pPr>
       <w:r>
-        <w:t xml:space="preserve">Validating references with </w:t>
-      </w:r>
-      <w:proofErr w:type="spellStart"/>
-      <w:r>
-        <w:t>Schematron</w:t>
-      </w:r>
-      <w:proofErr w:type="spellEnd"/>
-      <w:r>
-        <w:tab/>
-        <w:t>6</w:t>
-      </w:r>
-      <w:r>
-        <w:t>8</w:t>
-      </w:r>
-    </w:p>
-    <w:p>
-      <w:pPr>
-        <w:pStyle w:val="ListParagraph"/>
-        <w:numPr>
-          <w:ilvl w:val="0"/>
-          <w:numId w:val="3"/>
-        </w:numPr>
-        <w:tabs>
-          <w:tab w:val="right" w:leader="dot" w:pos="9360"/>
-        </w:tabs>
-      </w:pPr>
-      <w:r>
-        <w:t>What’s new in XSLT 3.0 and XPath 3.1</w:t>
-      </w:r>
-      <w:r>
-        <w:tab/>
-      </w:r>
-      <w:r>
-        <w:t>72</w:t>
-      </w:r>
-    </w:p>
-    <w:p>
-      <w:pPr>
-        <w:pStyle w:val="ListParagraph"/>
-        <w:numPr>
-          <w:ilvl w:val="0"/>
-          <w:numId w:val="3"/>
-        </w:numPr>
-        <w:tabs>
-          <w:tab w:val="right" w:leader="dot" w:pos="9360"/>
-        </w:tabs>
-      </w:pPr>
-      <w:proofErr w:type="spellStart"/>
-      <w:r>
-        <w:t>Obdurodon</w:t>
-      </w:r>
-      <w:proofErr w:type="spellEnd"/>
-      <w:r>
-        <w:t xml:space="preserve"> exercises and tests</w:t>
+        <w:lastRenderedPageBreak/>
+        <w:t>XQuery 1.0 quick reference</w:t>
+      </w:r>
+      <w:r>
+        <w:tab/>
+        <w:t>144</w:t>
       </w:r>
     </w:p>
     <w:p>
@@ -549,241 +830,6 @@
         </w:tabs>
       </w:pPr>
       <w:r>
-        <w:t>Regular expressions (regex)</w:t>
-      </w:r>
-      <w:r>
-        <w:tab/>
-        <w:t>blah</w:t>
-      </w:r>
-    </w:p>
-    <w:p>
-      <w:pPr>
-        <w:pStyle w:val="ListParagraph"/>
-        <w:numPr>
-          <w:ilvl w:val="1"/>
-          <w:numId w:val="3"/>
-        </w:numPr>
-        <w:tabs>
-          <w:tab w:val="right" w:leader="dot" w:pos="9360"/>
-        </w:tabs>
-      </w:pPr>
-      <w:r>
-        <w:t>XPath</w:t>
-      </w:r>
-      <w:r>
-        <w:tab/>
-        <w:t>blah</w:t>
-      </w:r>
-    </w:p>
-    <w:p>
-      <w:pPr>
-        <w:pStyle w:val="ListParagraph"/>
-        <w:numPr>
-          <w:ilvl w:val="1"/>
-          <w:numId w:val="3"/>
-        </w:numPr>
-        <w:tabs>
-          <w:tab w:val="right" w:leader="dot" w:pos="9360"/>
-        </w:tabs>
-      </w:pPr>
-      <w:r>
-        <w:t>XQuery</w:t>
-      </w:r>
-      <w:r>
-        <w:tab/>
-        <w:t>blah</w:t>
-      </w:r>
-    </w:p>
-    <w:p>
-      <w:pPr>
-        <w:pStyle w:val="ListParagraph"/>
-        <w:numPr>
-          <w:ilvl w:val="1"/>
-          <w:numId w:val="3"/>
-        </w:numPr>
-        <w:tabs>
-          <w:tab w:val="right" w:leader="dot" w:pos="9360"/>
-        </w:tabs>
-      </w:pPr>
-      <w:r>
-        <w:t>XSLT</w:t>
-      </w:r>
-      <w:r>
-        <w:tab/>
-        <w:t>blah</w:t>
-      </w:r>
-    </w:p>
-    <w:p>
-      <w:pPr>
-        <w:pStyle w:val="ListParagraph"/>
-        <w:numPr>
-          <w:ilvl w:val="1"/>
-          <w:numId w:val="3"/>
-        </w:numPr>
-        <w:tabs>
-          <w:tab w:val="right" w:leader="dot" w:pos="9360"/>
-        </w:tabs>
-      </w:pPr>
-      <w:proofErr w:type="spellStart"/>
-      <w:r>
-        <w:t>Schematron</w:t>
-      </w:r>
-      <w:proofErr w:type="spellEnd"/>
-      <w:r>
-        <w:tab/>
-        <w:t>blah</w:t>
-      </w:r>
-    </w:p>
-    <w:p>
-      <w:pPr>
-        <w:pStyle w:val="ListParagraph"/>
-        <w:numPr>
-          <w:ilvl w:val="0"/>
-          <w:numId w:val="3"/>
-        </w:numPr>
-        <w:tabs>
-          <w:tab w:val="right" w:leader="dot" w:pos="9360"/>
-        </w:tabs>
-      </w:pPr>
-      <w:r>
-        <w:t>Mulberry guides and quick references</w:t>
-      </w:r>
-    </w:p>
-    <w:p>
-      <w:pPr>
-        <w:pStyle w:val="ListParagraph"/>
-        <w:numPr>
-          <w:ilvl w:val="1"/>
-          <w:numId w:val="3"/>
-        </w:numPr>
-        <w:tabs>
-          <w:tab w:val="right" w:leader="dot" w:pos="9360"/>
-        </w:tabs>
-      </w:pPr>
-      <w:r>
-        <w:t>Guide to using the Oxygen XML Editor (v20.0)</w:t>
-      </w:r>
-      <w:r>
-        <w:tab/>
-        <w:t>122</w:t>
-      </w:r>
-    </w:p>
-    <w:p>
-      <w:pPr>
-        <w:pStyle w:val="ListParagraph"/>
-        <w:numPr>
-          <w:ilvl w:val="1"/>
-          <w:numId w:val="3"/>
-        </w:numPr>
-        <w:tabs>
-          <w:tab w:val="right" w:leader="dot" w:pos="9360"/>
-        </w:tabs>
-      </w:pPr>
-      <w:r>
-        <w:t>XQuery 1.0 and XPath 2.0 functions and operators quick reference</w:t>
-      </w:r>
-      <w:r>
-        <w:tab/>
-        <w:t>136</w:t>
-      </w:r>
-    </w:p>
-    <w:p>
-      <w:pPr>
-        <w:pStyle w:val="ListParagraph"/>
-        <w:numPr>
-          <w:ilvl w:val="1"/>
-          <w:numId w:val="3"/>
-        </w:numPr>
-        <w:tabs>
-          <w:tab w:val="right" w:leader="dot" w:pos="9360"/>
-        </w:tabs>
-      </w:pPr>
-      <w:r>
-        <w:t>Regular expressions in XSLT 2.0, XQuery 1.0 and XPath 2.0 quick reference</w:t>
-      </w:r>
-      <w:r>
-        <w:tab/>
-        <w:t>138</w:t>
-      </w:r>
-    </w:p>
-    <w:p>
-      <w:pPr>
-        <w:pStyle w:val="ListParagraph"/>
-        <w:numPr>
-          <w:ilvl w:val="1"/>
-          <w:numId w:val="3"/>
-        </w:numPr>
-        <w:tabs>
-          <w:tab w:val="right" w:leader="dot" w:pos="9360"/>
-        </w:tabs>
-      </w:pPr>
-      <w:r>
-        <w:t xml:space="preserve">ISO </w:t>
-      </w:r>
-      <w:proofErr w:type="spellStart"/>
-      <w:r>
-        <w:t>Schematron</w:t>
-      </w:r>
-      <w:proofErr w:type="spellEnd"/>
-      <w:r>
-        <w:t xml:space="preserve"> quick reference</w:t>
-      </w:r>
-      <w:r>
-        <w:tab/>
-        <w:t>140</w:t>
-      </w:r>
-    </w:p>
-    <w:p>
-      <w:pPr>
-        <w:pStyle w:val="ListParagraph"/>
-        <w:numPr>
-          <w:ilvl w:val="1"/>
-          <w:numId w:val="3"/>
-        </w:numPr>
-        <w:tabs>
-          <w:tab w:val="right" w:leader="dot" w:pos="9360"/>
-        </w:tabs>
-      </w:pPr>
-      <w:r>
-        <w:t>XPath 2.0 quick reference</w:t>
-      </w:r>
-      <w:r>
-        <w:tab/>
-        <w:t>142</w:t>
-      </w:r>
-    </w:p>
-    <w:p>
-      <w:pPr>
-        <w:pStyle w:val="ListParagraph"/>
-        <w:numPr>
-          <w:ilvl w:val="1"/>
-          <w:numId w:val="3"/>
-        </w:numPr>
-        <w:tabs>
-          <w:tab w:val="right" w:leader="dot" w:pos="9360"/>
-        </w:tabs>
-      </w:pPr>
-      <w:r>
-        <w:t>XQuery 1.0 quick reference</w:t>
-      </w:r>
-      <w:r>
-        <w:tab/>
-        <w:t>144</w:t>
-      </w:r>
-    </w:p>
-    <w:p>
-      <w:pPr>
-        <w:pStyle w:val="ListParagraph"/>
-        <w:numPr>
-          <w:ilvl w:val="1"/>
-          <w:numId w:val="3"/>
-        </w:numPr>
-        <w:tabs>
-          <w:tab w:val="right" w:leader="dot" w:pos="9360"/>
-        </w:tabs>
-      </w:pPr>
-      <w:r>
-        <w:lastRenderedPageBreak/>
         <w:t>XSLT 2.0 quick reference</w:t>
       </w:r>
       <w:r>
@@ -833,8 +879,6 @@
       <w:r>
         <w:t>104</w:t>
       </w:r>
-      <w:bookmarkStart w:id="0" w:name="_GoBack"/>
-      <w:bookmarkEnd w:id="0"/>
     </w:p>
     <w:p>
       <w:pPr>
@@ -904,7 +948,7 @@
   <w:abstractNum w:abstractNumId="0" w15:restartNumberingAfterBreak="0">
     <w:nsid w:val="2E471189"/>
     <w:multiLevelType w:val="multilevel"/>
-    <w:tmpl w:val="AF5E2432"/>
+    <w:tmpl w:val="32069C9C"/>
     <w:lvl w:ilvl="0">
       <w:start w:val="1"/>
       <w:numFmt w:val="upperLetter"/>
@@ -931,8 +975,8 @@
     </w:lvl>
     <w:lvl w:ilvl="2">
       <w:start w:val="1"/>
-      <w:numFmt w:val="decimal"/>
-      <w:lvlText w:val="%3)"/>
+      <w:numFmt w:val="lowerLetter"/>
+      <w:lvlText w:val="%3."/>
       <w:lvlJc w:val="left"/>
       <w:pPr>
         <w:ind w:left="1080" w:hanging="360"/>
@@ -1241,6 +1285,119 @@
     </w:lvl>
   </w:abstractNum>
   <w:abstractNum w:abstractNumId="3" w15:restartNumberingAfterBreak="0">
+    <w:nsid w:val="5C4F7DEA"/>
+    <w:multiLevelType w:val="multilevel"/>
+    <w:tmpl w:val="AF5E2432"/>
+    <w:lvl w:ilvl="0">
+      <w:start w:val="1"/>
+      <w:numFmt w:val="upperLetter"/>
+      <w:lvlText w:val="%1."/>
+      <w:lvlJc w:val="right"/>
+      <w:pPr>
+        <w:ind w:left="360" w:hanging="72"/>
+      </w:pPr>
+      <w:rPr>
+        <w:rFonts w:hint="default"/>
+      </w:rPr>
+    </w:lvl>
+    <w:lvl w:ilvl="1">
+      <w:start w:val="1"/>
+      <w:numFmt w:val="decimal"/>
+      <w:lvlText w:val="%2."/>
+      <w:lvlJc w:val="left"/>
+      <w:pPr>
+        <w:ind w:left="720" w:hanging="360"/>
+      </w:pPr>
+      <w:rPr>
+        <w:rFonts w:hint="default"/>
+      </w:rPr>
+    </w:lvl>
+    <w:lvl w:ilvl="2">
+      <w:start w:val="1"/>
+      <w:numFmt w:val="decimal"/>
+      <w:lvlText w:val="%3)"/>
+      <w:lvlJc w:val="left"/>
+      <w:pPr>
+        <w:ind w:left="1080" w:hanging="360"/>
+      </w:pPr>
+      <w:rPr>
+        <w:rFonts w:hint="default"/>
+      </w:rPr>
+    </w:lvl>
+    <w:lvl w:ilvl="3">
+      <w:start w:val="1"/>
+      <w:numFmt w:val="decimal"/>
+      <w:lvlText w:val="(%4)"/>
+      <w:lvlJc w:val="left"/>
+      <w:pPr>
+        <w:ind w:left="1440" w:hanging="360"/>
+      </w:pPr>
+      <w:rPr>
+        <w:rFonts w:hint="default"/>
+      </w:rPr>
+    </w:lvl>
+    <w:lvl w:ilvl="4">
+      <w:start w:val="1"/>
+      <w:numFmt w:val="lowerLetter"/>
+      <w:lvlText w:val="(%5)"/>
+      <w:lvlJc w:val="left"/>
+      <w:pPr>
+        <w:ind w:left="1800" w:hanging="360"/>
+      </w:pPr>
+      <w:rPr>
+        <w:rFonts w:hint="default"/>
+      </w:rPr>
+    </w:lvl>
+    <w:lvl w:ilvl="5">
+      <w:start w:val="1"/>
+      <w:numFmt w:val="lowerRoman"/>
+      <w:lvlText w:val="(%6)"/>
+      <w:lvlJc w:val="left"/>
+      <w:pPr>
+        <w:ind w:left="2160" w:hanging="360"/>
+      </w:pPr>
+      <w:rPr>
+        <w:rFonts w:hint="default"/>
+      </w:rPr>
+    </w:lvl>
+    <w:lvl w:ilvl="6">
+      <w:start w:val="1"/>
+      <w:numFmt w:val="decimal"/>
+      <w:lvlText w:val="%7."/>
+      <w:lvlJc w:val="left"/>
+      <w:pPr>
+        <w:ind w:left="2520" w:hanging="360"/>
+      </w:pPr>
+      <w:rPr>
+        <w:rFonts w:hint="default"/>
+      </w:rPr>
+    </w:lvl>
+    <w:lvl w:ilvl="7">
+      <w:start w:val="1"/>
+      <w:numFmt w:val="lowerLetter"/>
+      <w:lvlText w:val="%8."/>
+      <w:lvlJc w:val="left"/>
+      <w:pPr>
+        <w:ind w:left="2880" w:hanging="360"/>
+      </w:pPr>
+      <w:rPr>
+        <w:rFonts w:hint="default"/>
+      </w:rPr>
+    </w:lvl>
+    <w:lvl w:ilvl="8">
+      <w:start w:val="1"/>
+      <w:numFmt w:val="lowerRoman"/>
+      <w:lvlText w:val="%9."/>
+      <w:lvlJc w:val="left"/>
+      <w:pPr>
+        <w:ind w:left="3240" w:hanging="360"/>
+      </w:pPr>
+      <w:rPr>
+        <w:rFonts w:hint="default"/>
+      </w:rPr>
+    </w:lvl>
+  </w:abstractNum>
+  <w:abstractNum w:abstractNumId="4" w15:restartNumberingAfterBreak="0">
     <w:nsid w:val="6F0C7C1E"/>
     <w:multiLevelType w:val="multilevel"/>
     <w:tmpl w:val="FDBCCE00"/>
@@ -1353,7 +1510,7 @@
       </w:rPr>
     </w:lvl>
   </w:abstractNum>
-  <w:abstractNum w:abstractNumId="4" w15:restartNumberingAfterBreak="0">
+  <w:abstractNum w:abstractNumId="5" w15:restartNumberingAfterBreak="0">
     <w:nsid w:val="7D1D223C"/>
     <w:multiLevelType w:val="multilevel"/>
     <w:tmpl w:val="0022691E"/>
@@ -1467,7 +1624,7 @@
     </w:lvl>
   </w:abstractNum>
   <w:num w:numId="1">
-    <w:abstractNumId w:val="4"/>
+    <w:abstractNumId w:val="5"/>
   </w:num>
   <w:num w:numId="2">
     <w:abstractNumId w:val="2"/>
@@ -1479,6 +1636,9 @@
     <w:abstractNumId w:val="1"/>
   </w:num>
   <w:num w:numId="5">
+    <w:abstractNumId w:val="4"/>
+  </w:num>
+  <w:num w:numId="6">
     <w:abstractNumId w:val="3"/>
   </w:num>
 </w:numbering>

</xml_diff>

<commit_message>
add newtfire exercises, update toc
</commit_message>
<xml_diff>
--- a/coursepack_contents.docx
+++ b/coursepack_contents.docx
@@ -528,6 +528,30 @@
       <w:pPr>
         <w:pStyle w:val="ListParagraph"/>
         <w:numPr>
+          <w:ilvl w:val="1"/>
+          <w:numId w:val="3"/>
+        </w:numPr>
+        <w:tabs>
+          <w:tab w:val="right" w:leader="dot" w:pos="9360"/>
+        </w:tabs>
+      </w:pPr>
+      <w:r>
+        <w:t xml:space="preserve">Coding with unique identifiers and </w:t>
+      </w:r>
+      <w:proofErr w:type="spellStart"/>
+      <w:r>
+        <w:t>Schematron</w:t>
+      </w:r>
+      <w:proofErr w:type="spellEnd"/>
+      <w:r>
+        <w:tab/>
+        <w:t>73</w:t>
+      </w:r>
+    </w:p>
+    <w:p>
+      <w:pPr>
+        <w:pStyle w:val="ListParagraph"/>
+        <w:numPr>
           <w:ilvl w:val="0"/>
           <w:numId w:val="3"/>
         </w:numPr>
@@ -548,6 +572,95 @@
         <w:t>7</w:t>
       </w:r>
       <w:r>
+        <w:t>6</w:t>
+      </w:r>
+    </w:p>
+    <w:p>
+      <w:pPr>
+        <w:pStyle w:val="ListParagraph"/>
+        <w:numPr>
+          <w:ilvl w:val="0"/>
+          <w:numId w:val="3"/>
+        </w:numPr>
+        <w:tabs>
+          <w:tab w:val="right" w:leader="dot" w:pos="9360"/>
+        </w:tabs>
+      </w:pPr>
+      <w:proofErr w:type="spellStart"/>
+      <w:r>
+        <w:t>Obdurodon</w:t>
+      </w:r>
+      <w:proofErr w:type="spellEnd"/>
+      <w:r>
+        <w:t xml:space="preserve"> exercises and tests</w:t>
+      </w:r>
+    </w:p>
+    <w:p>
+      <w:pPr>
+        <w:pStyle w:val="ListParagraph"/>
+        <w:numPr>
+          <w:ilvl w:val="1"/>
+          <w:numId w:val="3"/>
+        </w:numPr>
+        <w:tabs>
+          <w:tab w:val="right" w:leader="dot" w:pos="9360"/>
+        </w:tabs>
+      </w:pPr>
+      <w:r>
+        <w:t>Regular expressions (regex)</w:t>
+      </w:r>
+      <w:r>
+        <w:tab/>
+      </w:r>
+      <w:r>
+        <w:t>81</w:t>
+      </w:r>
+    </w:p>
+    <w:p>
+      <w:pPr>
+        <w:pStyle w:val="ListParagraph"/>
+        <w:numPr>
+          <w:ilvl w:val="1"/>
+          <w:numId w:val="3"/>
+        </w:numPr>
+        <w:tabs>
+          <w:tab w:val="right" w:leader="dot" w:pos="9360"/>
+        </w:tabs>
+      </w:pPr>
+      <w:r>
+        <w:t>XPath</w:t>
+      </w:r>
+      <w:r>
+        <w:tab/>
+      </w:r>
+      <w:r>
+        <w:t>9</w:t>
+      </w:r>
+      <w:r>
+        <w:t>5</w:t>
+      </w:r>
+    </w:p>
+    <w:p>
+      <w:pPr>
+        <w:pStyle w:val="ListParagraph"/>
+        <w:numPr>
+          <w:ilvl w:val="1"/>
+          <w:numId w:val="3"/>
+        </w:numPr>
+        <w:tabs>
+          <w:tab w:val="right" w:leader="dot" w:pos="9360"/>
+        </w:tabs>
+      </w:pPr>
+      <w:r>
+        <w:t>XQuery</w:t>
+      </w:r>
+      <w:r>
+        <w:tab/>
+      </w:r>
+      <w:r>
+        <w:t>10</w:t>
+      </w:r>
+      <w:r>
         <w:t>3</w:t>
       </w:r>
     </w:p>
@@ -555,6 +668,56 @@
       <w:pPr>
         <w:pStyle w:val="ListParagraph"/>
         <w:numPr>
+          <w:ilvl w:val="1"/>
+          <w:numId w:val="3"/>
+        </w:numPr>
+        <w:tabs>
+          <w:tab w:val="right" w:leader="dot" w:pos="9360"/>
+        </w:tabs>
+      </w:pPr>
+      <w:r>
+        <w:t>XSLT</w:t>
+      </w:r>
+      <w:r>
+        <w:tab/>
+      </w:r>
+      <w:r>
+        <w:t>10</w:t>
+      </w:r>
+      <w:r>
+        <w:t>8</w:t>
+      </w:r>
+    </w:p>
+    <w:p>
+      <w:pPr>
+        <w:pStyle w:val="ListParagraph"/>
+        <w:numPr>
+          <w:ilvl w:val="1"/>
+          <w:numId w:val="3"/>
+        </w:numPr>
+        <w:tabs>
+          <w:tab w:val="right" w:leader="dot" w:pos="9360"/>
+        </w:tabs>
+      </w:pPr>
+      <w:proofErr w:type="spellStart"/>
+      <w:r>
+        <w:t>Schematron</w:t>
+      </w:r>
+      <w:proofErr w:type="spellEnd"/>
+      <w:r>
+        <w:tab/>
+      </w:r>
+      <w:r>
+        <w:t>12</w:t>
+      </w:r>
+      <w:r>
+        <w:t>9</w:t>
+      </w:r>
+    </w:p>
+    <w:p>
+      <w:pPr>
+        <w:pStyle w:val="ListParagraph"/>
+        <w:numPr>
           <w:ilvl w:val="0"/>
           <w:numId w:val="3"/>
         </w:numPr>
@@ -564,7 +727,7 @@
       </w:pPr>
       <w:proofErr w:type="spellStart"/>
       <w:r>
-        <w:t>Obdurodon</w:t>
+        <w:t>Newtfire</w:t>
       </w:r>
       <w:proofErr w:type="spellEnd"/>
       <w:r>
@@ -587,9 +750,7 @@
       </w:r>
       <w:r>
         <w:tab/>
-      </w:r>
-      <w:r>
-        <w:t>78</w:t>
+        <w:t>134</w:t>
       </w:r>
     </w:p>
     <w:p>
@@ -608,9 +769,7 @@
       </w:r>
       <w:r>
         <w:tab/>
-      </w:r>
-      <w:r>
-        <w:t>92</w:t>
+        <w:t>136</w:t>
       </w:r>
     </w:p>
     <w:p>
@@ -629,9 +788,7 @@
       </w:r>
       <w:r>
         <w:tab/>
-      </w:r>
-      <w:r>
-        <w:t>100</w:t>
+        <w:t>144</w:t>
       </w:r>
     </w:p>
     <w:p>
@@ -650,9 +807,7 @@
       </w:r>
       <w:r>
         <w:tab/>
-      </w:r>
-      <w:r>
-        <w:t>105</w:t>
+        <w:t>147</w:t>
       </w:r>
     </w:p>
     <w:p>
@@ -668,17 +823,14 @@
       </w:pPr>
       <w:proofErr w:type="spellStart"/>
       <w:r>
+        <w:lastRenderedPageBreak/>
         <w:t>Schematron</w:t>
       </w:r>
       <w:proofErr w:type="spellEnd"/>
       <w:r>
         <w:tab/>
-      </w:r>
-      <w:r>
-        <w:t>126</w:t>
-      </w:r>
-      <w:bookmarkStart w:id="0" w:name="_GoBack"/>
-      <w:bookmarkEnd w:id="0"/>
+        <w:t>163</w:t>
+      </w:r>
     </w:p>
     <w:p>
       <w:pPr>
@@ -711,7 +863,10 @@
       </w:r>
       <w:r>
         <w:tab/>
-        <w:t>122</w:t>
+        <w:t>1</w:t>
+      </w:r>
+      <w:r>
+        <w:t>76</w:t>
       </w:r>
     </w:p>
     <w:p>
@@ -730,7 +885,10 @@
       </w:r>
       <w:r>
         <w:tab/>
-        <w:t>136</w:t>
+        <w:t>1</w:t>
+      </w:r>
+      <w:r>
+        <w:t>89</w:t>
       </w:r>
     </w:p>
     <w:p>
@@ -749,7 +907,10 @@
       </w:r>
       <w:r>
         <w:tab/>
-        <w:t>138</w:t>
+        <w:t>1</w:t>
+      </w:r>
+      <w:r>
+        <w:t>91</w:t>
       </w:r>
     </w:p>
     <w:p>
@@ -776,7 +937,10 @@
       </w:r>
       <w:r>
         <w:tab/>
-        <w:t>140</w:t>
+        <w:t>1</w:t>
+      </w:r>
+      <w:r>
+        <w:t>93</w:t>
       </w:r>
     </w:p>
     <w:p>
@@ -795,27 +959,32 @@
       </w:r>
       <w:r>
         <w:tab/>
-        <w:t>142</w:t>
-      </w:r>
-    </w:p>
-    <w:p>
-      <w:pPr>
-        <w:pStyle w:val="ListParagraph"/>
-        <w:numPr>
-          <w:ilvl w:val="1"/>
-          <w:numId w:val="3"/>
-        </w:numPr>
-        <w:tabs>
-          <w:tab w:val="right" w:leader="dot" w:pos="9360"/>
-        </w:tabs>
-      </w:pPr>
-      <w:r>
-        <w:lastRenderedPageBreak/>
+        <w:t>1</w:t>
+      </w:r>
+      <w:r>
+        <w:t>95</w:t>
+      </w:r>
+    </w:p>
+    <w:p>
+      <w:pPr>
+        <w:pStyle w:val="ListParagraph"/>
+        <w:numPr>
+          <w:ilvl w:val="1"/>
+          <w:numId w:val="3"/>
+        </w:numPr>
+        <w:tabs>
+          <w:tab w:val="right" w:leader="dot" w:pos="9360"/>
+        </w:tabs>
+      </w:pPr>
+      <w:r>
         <w:t>XQuery 1.0 quick reference</w:t>
       </w:r>
       <w:r>
         <w:tab/>
-        <w:t>144</w:t>
+        <w:t>1</w:t>
+      </w:r>
+      <w:r>
+        <w:t>97</w:t>
       </w:r>
     </w:p>
     <w:p>
@@ -834,7 +1003,10 @@
       </w:r>
       <w:r>
         <w:tab/>
-        <w:t>146</w:t>
+        <w:t>1</w:t>
+      </w:r>
+      <w:r>
+        <w:t>99</w:t>
       </w:r>
     </w:p>
     <w:p>
@@ -877,7 +1049,7 @@
         <w:tab/>
       </w:r>
       <w:r>
-        <w:t>104</w:t>
+        <w:t>202</w:t>
       </w:r>
     </w:p>
     <w:p>
@@ -912,12 +1084,19 @@
         <w:t xml:space="preserve"> (Mic</w:t>
       </w:r>
       <w:r>
-        <w:t>hael Kay; tables of contents)</w:t>
-      </w:r>
-      <w:r>
-        <w:tab/>
-        <w:t>blah</w:t>
-      </w:r>
+        <w:t>hael Kay; table</w:t>
+      </w:r>
+      <w:r>
+        <w:t xml:space="preserve"> of contents)</w:t>
+      </w:r>
+      <w:r>
+        <w:tab/>
+      </w:r>
+      <w:r>
+        <w:t>232</w:t>
+      </w:r>
+      <w:bookmarkStart w:id="0" w:name="_GoBack"/>
+      <w:bookmarkEnd w:id="0"/>
     </w:p>
     <w:p>
       <w:pPr>

</xml_diff>